<commit_message>
Added Use Case Diagramm to Analyze single HRV-Measurement condition
</commit_message>
<xml_diff>
--- a/UseCases/AnalyzeSingleMeasurementCondition.docx
+++ b/UseCases/AnalyzeSingleMeasurementCondition.docx
@@ -119,8 +119,6 @@
               </w:rPr>
               <w:t>white</w:t>
             </w:r>
-            <w:bookmarkStart w:id="0" w:name="_GoBack"/>
-            <w:bookmarkEnd w:id="0"/>
             <w:r>
               <w:rPr>
                 <w:lang w:val="en-US"/>
@@ -158,6 +156,12 @@
               </w:rPr>
               <w:t xml:space="preserve"> +</w:t>
             </w:r>
+            <w:r>
+              <w:rPr>
+                <w:lang w:val="en-US"/>
+              </w:rPr>
+              <w:t xml:space="preserve"> (Summary)</w:t>
+            </w:r>
           </w:p>
         </w:tc>
       </w:tr>
@@ -553,6 +557,59 @@
         </w:rPr>
         <w:t>Technology &amp; Data Variations List:</w:t>
       </w:r>
+    </w:p>
+    <w:p>
+      <w:pPr>
+        <w:rPr>
+          <w:b/>
+          <w:lang w:val="en-US"/>
+        </w:rPr>
+      </w:pPr>
+    </w:p>
+    <w:p>
+      <w:pPr>
+        <w:rPr>
+          <w:b/>
+          <w:lang w:val="en-US"/>
+        </w:rPr>
+      </w:pPr>
+    </w:p>
+    <w:p>
+      <w:pPr>
+        <w:rPr>
+          <w:b/>
+          <w:lang w:val="en-US"/>
+        </w:rPr>
+      </w:pPr>
+      <w:r>
+        <w:object w:dxaOrig="12907" w:dyaOrig="6941" w14:anchorId="573494E3">
+          <v:shapetype id="_x0000_t75" coordsize="21600,21600" o:spt="75" o:preferrelative="t" path="m@4@5l@4@11@9@11@9@5xe" filled="f" stroked="f">
+            <v:stroke joinstyle="miter"/>
+            <v:formulas>
+              <v:f eqn="if lineDrawn pixelLineWidth 0"/>
+              <v:f eqn="sum @0 1 0"/>
+              <v:f eqn="sum 0 0 @1"/>
+              <v:f eqn="prod @2 1 2"/>
+              <v:f eqn="prod @3 21600 pixelWidth"/>
+              <v:f eqn="prod @3 21600 pixelHeight"/>
+              <v:f eqn="sum @0 0 1"/>
+              <v:f eqn="prod @6 1 2"/>
+              <v:f eqn="prod @7 21600 pixelWidth"/>
+              <v:f eqn="sum @8 21600 0"/>
+              <v:f eqn="prod @7 21600 pixelHeight"/>
+              <v:f eqn="sum @10 21600 0"/>
+            </v:formulas>
+            <v:path o:extrusionok="f" gradientshapeok="t" o:connecttype="rect"/>
+            <o:lock v:ext="edit" aspectratio="t"/>
+          </v:shapetype>
+          <v:shape id="_x0000_i1025" type="#_x0000_t75" style="width:453pt;height:243.6pt" o:ole="">
+            <v:imagedata r:id="rId5" o:title=""/>
+          </v:shape>
+          <o:OLEObject Type="Embed" ProgID="Visio.Drawing.15" ShapeID="_x0000_i1025" DrawAspect="Content" ObjectID="_1549885401" r:id="rId6"/>
+        </w:object>
+      </w:r>
+      <w:bookmarkStart w:id="0" w:name="_GoBack"/>
+      <w:bookmarkEnd w:id="0"/>
     </w:p>
     <w:sectPr>
       <w:pgSz w:w="11906" w:h="16838"/>

</xml_diff>